<commit_message>
[docs] 'Matriz de asignación de respinsabilidades' fixed
</commit_message>
<xml_diff>
--- a/docs/MATRIZ DE ASIGNACIÓN DE RESPONSABILIDADES.docx
+++ b/docs/MATRIZ DE ASIGNACIÓN DE RESPONSABILIDADES.docx
@@ -67,34 +67,14 @@
                 <w:lang w:val="es-PA"/>
               </w:rPr>
             </w:pPr>
-            <w:proofErr w:type="spellStart"/>
             <w:r>
               <w:rPr>
                 <w:b/>
                 <w:sz w:val="20"/>
                 <w:lang w:val="es-PA"/>
               </w:rPr>
-              <w:t>CityScape</w:t>
-            </w:r>
-            <w:proofErr w:type="spellEnd"/>
-            <w:r>
-              <w:rPr>
-                <w:b/>
-                <w:sz w:val="20"/>
-                <w:lang w:val="es-PA"/>
-              </w:rPr>
-              <w:t xml:space="preserve"> </w:t>
-            </w:r>
-            <w:proofErr w:type="spellStart"/>
-            <w:r>
-              <w:rPr>
-                <w:b/>
-                <w:sz w:val="20"/>
-                <w:lang w:val="es-PA"/>
-              </w:rPr>
-              <w:t>Rentals</w:t>
-            </w:r>
-            <w:proofErr w:type="spellEnd"/>
+              <w:t>CityScape Rentals</w:t>
+            </w:r>
           </w:p>
           <w:p>
             <w:pPr>
@@ -236,7 +216,6 @@
         </w:rPr>
         <w:t xml:space="preserve">R = </w:t>
       </w:r>
-      <w:proofErr w:type="gramStart"/>
       <w:r>
         <w:rPr>
           <w:sz w:val="20"/>
@@ -244,7 +223,6 @@
         </w:rPr>
         <w:t>Responsable</w:t>
       </w:r>
-      <w:proofErr w:type="gramEnd"/>
       <w:r>
         <w:rPr>
           <w:sz w:val="20"/>
@@ -922,7 +900,7 @@
                 <w:rFonts w:eastAsia="Calibri" w:cs="HelveticaNeueLT Std Med"/>
                 <w:lang w:val="es-PA"/>
               </w:rPr>
-              <w:t>R</w:t>
+              <w:t>I</w:t>
             </w:r>
           </w:p>
         </w:tc>
@@ -1220,14 +1198,7 @@
                 <w:rFonts w:eastAsia="Calibri" w:cs="HelveticaNeueLT Std Med"/>
                 <w:lang w:val="es-PA"/>
               </w:rPr>
-              <w:t> </w:t>
-            </w:r>
-            <w:r>
-              <w:rPr>
-                <w:rFonts w:eastAsia="Calibri" w:cs="HelveticaNeueLT Std Med"/>
-                <w:lang w:val="es-PA"/>
-              </w:rPr>
-              <w:t>R</w:t>
+              <w:t>I</w:t>
             </w:r>
           </w:p>
         </w:tc>
@@ -1567,7 +1538,7 @@
                 <w:rFonts w:eastAsia="Calibri" w:cs="HelveticaNeueLT Std Med"/>
                 <w:lang w:val="es-PA"/>
               </w:rPr>
-              <w:t>R</w:t>
+              <w:t>I</w:t>
             </w:r>
           </w:p>
         </w:tc>
@@ -1857,7 +1828,7 @@
                 <w:rFonts w:eastAsia="Calibri" w:cs="HelveticaNeueLT Std Med"/>
                 <w:lang w:val="es-PA"/>
               </w:rPr>
-              <w:t>R</w:t>
+              <w:t>I</w:t>
             </w:r>
           </w:p>
         </w:tc>
@@ -2147,7 +2118,7 @@
                 <w:rFonts w:eastAsia="Calibri" w:cs="HelveticaNeueLT Std Med"/>
                 <w:lang w:val="es-PA"/>
               </w:rPr>
-              <w:t>R</w:t>
+              <w:t>I</w:t>
             </w:r>
           </w:p>
         </w:tc>
@@ -3597,7 +3568,7 @@
                 <w:rFonts w:eastAsia="Calibri" w:cs="HelveticaNeueLT Std Med"/>
                 <w:lang w:val="es-PA"/>
               </w:rPr>
-              <w:t>R</w:t>
+              <w:t>I</w:t>
             </w:r>
           </w:p>
         </w:tc>
@@ -3859,7 +3830,7 @@
                 <w:rFonts w:eastAsia="Calibri" w:cs="HelveticaNeueLT Std Med"/>
                 <w:lang w:val="es-PA"/>
               </w:rPr>
-              <w:t>R</w:t>
+              <w:t>I</w:t>
             </w:r>
           </w:p>
         </w:tc>
@@ -4149,7 +4120,7 @@
                 <w:rFonts w:eastAsia="Calibri" w:cs="HelveticaNeueLT Std Med"/>
                 <w:lang w:val="es-PA"/>
               </w:rPr>
-              <w:t>R</w:t>
+              <w:t>I</w:t>
             </w:r>
           </w:p>
         </w:tc>
@@ -4431,15 +4402,16 @@
               <w:spacing w:after="0" w:line="240" w:lineRule="auto"/>
               <w:rPr>
                 <w:rFonts w:eastAsia="Calibri" w:cs="HelveticaNeueLT Std Med"/>
-                <w:lang w:val="es-PA"/>
-              </w:rPr>
-            </w:pPr>
-            <w:r>
-              <w:rPr>
-                <w:rFonts w:eastAsia="Calibri" w:cs="HelveticaNeueLT Std Med"/>
-                <w:lang w:val="es-PA"/>
-              </w:rPr>
-              <w:t>R</w:t>
+                <w:u w:val="single"/>
+                <w:lang w:val="es-PA"/>
+              </w:rPr>
+            </w:pPr>
+            <w:r>
+              <w:rPr>
+                <w:rFonts w:eastAsia="Calibri" w:cs="HelveticaNeueLT Std Med"/>
+                <w:lang w:val="es-PA"/>
+              </w:rPr>
+              <w:t>I</w:t>
             </w:r>
           </w:p>
         </w:tc>
@@ -5165,6 +5137,7 @@
   <w:style w:type="character" w:default="1" w:styleId="Fuentedeprrafopredeter">
     <w:name w:val="Default Paragraph Font"/>
     <w:uiPriority w:val="1"/>
+    <w:semiHidden/>
     <w:unhideWhenUsed/>
   </w:style>
   <w:style w:type="table" w:default="1" w:styleId="Tablanormal">

</xml_diff>